<commit_message>
Vắn tắt và lập quy tắc
Vắn tắt chương 3 và 4 nguyên tố
Lập quy tác đánh dấu trong văn bản.
</commit_message>
<xml_diff>
--- a/Nguyên tố.docx
+++ b/Nguyên tố.docx
@@ -46,7 +46,19 @@
         <w:rPr>
           <w:lang w:val="vi-VN"/>
         </w:rPr>
-        <w:t>Ghi chú: là tiếng nói, suy nghĩ và góc nhìn của Thiên.</w:t>
+        <w:t xml:space="preserve">Ghi chú: là tiếng nói, suy nghĩ và góc nhìn của </w:t>
+      </w:r>
+      <w:r>
+        <w:rPr>
+          <w:lang w:val="vi-VN"/>
+        </w:rPr>
+        <w:t>Thiên</w:t>
+      </w:r>
+      <w:r>
+        <w:rPr>
+          <w:lang w:val="vi-VN"/>
+        </w:rPr>
+        <w:t>.</w:t>
       </w:r>
     </w:p>
     <w:p>
@@ -7573,7 +7585,6 @@
         <w:rPr>
           <w:lang w:val="vi-VN"/>
         </w:rPr>
-        <w:lastRenderedPageBreak/>
         <w:t xml:space="preserve">Chưa! Nói tiếp </w:t>
       </w:r>
       <w:r>
@@ -7933,13 +7944,7 @@
         <w:rPr>
           <w:lang w:val="vi-VN"/>
         </w:rPr>
-        <w:t>Hạ</w:t>
-      </w:r>
-      <w:r>
-        <w:rPr>
-          <w:lang w:val="vi-VN"/>
-        </w:rPr>
-        <w:t xml:space="preserve"> chiếc </w:t>
+        <w:t xml:space="preserve">Hạ chiếc </w:t>
       </w:r>
       <w:r>
         <w:rPr>
@@ -8470,7 +8475,6 @@
         </w:rPr>
       </w:pPr>
       <w:r>
-        <w:lastRenderedPageBreak/>
         <w:t>Một</w:t>
       </w:r>
       <w:r>
@@ -8787,68 +8791,244 @@
         </w:rPr>
       </w:pPr>
       <w:r>
+        <w:tab/>
+      </w:r>
+      <w:r>
+        <w:t>Từ</w:t>
+      </w:r>
+      <w:r>
+        <w:rPr>
+          <w:lang w:val="vi-VN"/>
+        </w:rPr>
+        <w:t xml:space="preserve"> ngày xửa, ngày xưa, thế giới </w:t>
+      </w:r>
+      <w:r>
+        <w:rPr>
+          <w:lang w:val="vi-VN"/>
+        </w:rPr>
+        <w:t xml:space="preserve">mà ta quan sát đã ẩn chứa vô hạn những điều tuyệt với. Ta – một chiếc máy quay siêu mạnh, thấu toàn mọi sự, đứng đó ghi hình và chép lại một số sự kiện đặc biệt. Công việc tẻ nhạt được thực hiện qua hàng trăm tỉ năm. Giống loài của ta </w:t>
+      </w:r>
+      <w:r>
+        <w:rPr>
+          <w:lang w:val="vi-VN"/>
+        </w:rPr>
+        <w:t xml:space="preserve">ở cấp độ cao cấp hơn thế. </w:t>
+      </w:r>
+    </w:p>
+    <w:p>
+      <w:pPr>
+        <w:rPr>
+          <w:lang w:val="vi-VN"/>
+        </w:rPr>
+      </w:pPr>
+      <w:r>
+        <w:rPr>
+          <w:lang w:val="vi-VN"/>
+        </w:rPr>
+        <w:tab/>
+        <w:t xml:space="preserve">Trong thời gian khủng long thống trị, loài người đã tận dụng sức mạnh của lửa, băng giá, đất đá chế ngự, bảo vệ bản thân, bộ lạc. *X Sau khi thiên thạch lao tới, hủy diệt gần như hoàn toàn sự sống.* Con người vẫn còn sống sót một phần, tiếp tục tiến hóa. Năng lực được phân hóa cho bộ </w:t>
+      </w:r>
+      <w:r>
+        <w:rPr>
+          <w:lang w:val="vi-VN"/>
+        </w:rPr>
+        <w:t xml:space="preserve">tộc, tạo nên những lãnh thổ, lục địa riêng. Xã hội bắt đầu tiến bộ, khoa học kĩ thuật phát triển vượt bậc. Thứ tiềm năng không rõ ràng bị khai thác nặng nề. Xung đột chiến tranh nổ ra khắp muôn nơi. Chuyện gì đến rồi cũng sẽ đến, nhân loại bị diệt vong. Nền văn minh tân tiến bị xóa bỏ khỏi lịch sử. Chỉ còn lại một bộ phận nhỏ </w:t>
+      </w:r>
+      <w:r>
+        <w:rPr>
+          <w:lang w:val="vi-VN"/>
+        </w:rPr>
+        <w:t xml:space="preserve">mang trọng trách bảo tồn nguồn lực năng lượng lớn này. Họ hình thành những bộ tộc nhỏ, lẩn trốn trong những vùng hiểm trở, khắc nghiệt. </w:t>
+      </w:r>
+    </w:p>
+    <w:p>
+      <w:pPr>
+        <w:rPr>
+          <w:lang w:val="vi-VN"/>
+        </w:rPr>
+      </w:pPr>
+      <w:r>
+        <w:rPr>
+          <w:lang w:val="vi-VN"/>
+        </w:rPr>
+        <w:tab/>
+      </w:r>
+      <w:r>
+        <w:rPr>
+          <w:lang w:val="vi-VN"/>
+        </w:rPr>
+        <w:t xml:space="preserve">Cú sút định mệnh từ thế lực đặc biệt tung ra, đưa sinh giới vào thế áp đảo. Thế lực cấp cao gồm những sinh vật từ chiều </w:t>
+      </w:r>
+      <w:r>
+        <w:rPr>
+          <w:lang w:val="vi-VN"/>
+        </w:rPr>
+        <w:t xml:space="preserve">không 5, tụ họp lại thành hội đồng quyền uy. Hội đồng với âm mưu to lớn, vẫn ẩn giấu trong suốt chiều dài lịch sử tiếp theo. Thế trận không thể cứ thế mãi, đội nhà cân bằng lại tỉ số bằng lực lượng hùng hậu. Những năng lực ẩn giấu được đánh thức, </w:t>
+      </w:r>
+      <w:r>
+        <w:rPr>
+          <w:lang w:val="vi-VN"/>
+        </w:rPr>
+        <w:t xml:space="preserve">mang đến cho đội hình những tuyển thủ đầy tiềm năng mới. Họ chính là những người đang sử dụng sức mạnh của nguyên tố, năng lượng cổ xưa trong vũ trụ này. </w:t>
+      </w:r>
+      <w:r>
+        <w:rPr>
+          <w:lang w:val="vi-VN"/>
+        </w:rPr>
+        <w:t xml:space="preserve">Cảm nhận thấy mối hiểm họa sẽ xảy đến trong tương lại. Hội đồng quyết định thay đổi thực tại, kẻ đứng đầu trong số đó vẽ vòng tròn ma thuật. Đứng trong đó niệm thần chú, cùng với nguồn ma lực mà hội đồng truyền đến, phép thuật thi triển hoàn thành. Nó tạo ra một đợt trong lớn tại trái đất và những đợt sóng nhỏ hơn ở những phần vũ trụ khác. Tuy nhiên, họ không hoàn toàn thành công. Một số nhỏ vẫn thoát khỏi ảnh hưởng của ma thuật. </w:t>
+      </w:r>
+      <w:r>
+        <w:rPr>
+          <w:lang w:val="vi-VN"/>
+        </w:rPr>
+        <w:t xml:space="preserve">Mà cái giá ngẫu nhiên cho thần chú là những vết nứt thời không, làm rò rỉ không gian nguyên tố lân cận – nguồn gốc sức mạnh cổ đại. </w:t>
+      </w:r>
+    </w:p>
+    <w:p>
+      <w:pPr>
+        <w:rPr>
+          <w:lang w:val="vi-VN"/>
+        </w:rPr>
+      </w:pPr>
+      <w:r>
+        <w:rPr>
+          <w:lang w:val="vi-VN"/>
+        </w:rPr>
+        <w:tab/>
+        <w:t xml:space="preserve">Nhóm trẻ tụ lại được một đôi bạn, cùng nhau kề bên sát cánh. </w:t>
+      </w:r>
+      <w:r>
+        <w:t>Đôi</w:t>
+      </w:r>
+      <w:r>
+        <w:rPr>
+          <w:lang w:val="vi-VN"/>
+        </w:rPr>
+        <w:t xml:space="preserve"> bạn Thiên và Hạ chiến đấu chống lại lực lượng xấu. Những tháng ngày vất vả bảo vệ thành phố và hòa bình cho đất nước vắt kiệt sức lực họ. Ban ngày họ vẫn cố gắng hoạt động bình thường, lẩn tránh những nghi ngờ của người khác. Thiên đa tài tạo ra những thiết bị đắc lực và nghiên cứu những thông tin quý báu. Cậu và cô bạn vá lại những vết nứt lập lại nền hòa bình trong tương lai gần. Nhưng niềm khát khao tri thức vẫn không thể nguôi ngoai trong Thiên. </w:t>
+      </w:r>
+      <w:r>
+        <w:rPr>
+          <w:lang w:val="vi-VN"/>
+        </w:rPr>
+        <w:t>Cậu ra đi truy tìm nguồn gốc, ngọn ngành của những sự kiện gần đây.</w:t>
+      </w:r>
+    </w:p>
+    <w:p>
+      <w:pPr>
+        <w:tabs>
+          <w:tab w:val="left" w:pos="4111"/>
+        </w:tabs>
+        <w:ind w:firstLine="720"/>
+        <w:outlineLvl w:val="1"/>
+        <w15:collapsed/>
+        <w:rPr>
+          <w:b/>
+          <w:bCs/>
+          <w:color w:val="7030A0"/>
+        </w:rPr>
+      </w:pPr>
+      <w:r>
+        <w:rPr>
+          <w:b/>
+          <w:bCs/>
+          <w:color w:val="7030A0"/>
+        </w:rPr>
+        <w:t>Ẩn</w:t>
+      </w:r>
+    </w:p>
+    <w:p>
+      <w:pPr>
+        <w:ind w:firstLine="720"/>
+        <w:rPr>
+          <w:lang w:val="vi-VN"/>
+        </w:rPr>
+      </w:pPr>
+      <w:r>
+        <w:t>Ghi</w:t>
+      </w:r>
+      <w:r>
+        <w:rPr>
+          <w:lang w:val="vi-VN"/>
+        </w:rPr>
+        <w:t xml:space="preserve"> chú: là góc nhìn của một người quan sát đặc biệt.</w:t>
+      </w:r>
+    </w:p>
+    <w:p>
+      <w:pPr>
+        <w:rPr>
+          <w:i/>
+          <w:iCs/>
+          <w:lang w:val="vi-VN"/>
+        </w:rPr>
+      </w:pPr>
+      <w:r>
+        <w:rPr>
+          <w:lang w:val="vi-VN"/>
+        </w:rPr>
+        <w:tab/>
+      </w:r>
+      <w:r>
+        <w:rPr>
+          <w:i/>
+          <w:iCs/>
+          <w:lang w:val="vi-VN"/>
+        </w:rPr>
+        <w:t>Tóm tắt: Lực lượng nguyên tố bành trướng, thế lực cấp cao</w:t>
+      </w:r>
+      <w:r>
+        <w:rPr>
+          <w:i/>
+          <w:iCs/>
+        </w:rPr>
+        <w:t>(hội</w:t>
+      </w:r>
+      <w:r>
+        <w:rPr>
+          <w:i/>
+          <w:iCs/>
+          <w:lang w:val="vi-VN"/>
+        </w:rPr>
+        <w:t xml:space="preserve"> đồng 5 chiều)</w:t>
+      </w:r>
+      <w:r>
+        <w:rPr>
+          <w:i/>
+          <w:iCs/>
+          <w:lang w:val="vi-VN"/>
+        </w:rPr>
+        <w:t xml:space="preserve"> trừ khử nguồn binh. Sự thay đổi ảnh hưởng đến thực tại, dẫn đến rò rỉ không gian nguyên tố. Một nhóm bạn trẻ giữ được năng lực dốc sức chiến đấu, bảo </w:t>
+      </w:r>
+      <w:r>
+        <w:rPr>
+          <w:i/>
+          <w:iCs/>
+          <w:lang w:val="vi-VN"/>
+        </w:rPr>
+        <w:t xml:space="preserve">vệ, sửa chữa lại thực tại và truy tìm câu trả lời cho nguồn gốc. </w:t>
+      </w:r>
+    </w:p>
+    <w:p>
+      <w:pPr>
+        <w:rPr>
+          <w:lang w:val="vi-VN"/>
+        </w:rPr>
+      </w:pPr>
+      <w:r>
+        <w:tab/>
+      </w:r>
+    </w:p>
+    <w:p>
+      <w:pPr>
+        <w:jc w:val="center"/>
+        <w:outlineLvl w:val="0"/>
         <w:rPr>
           <w:b/>
           <w:bCs/>
           <w:sz w:val="28"/>
           <w:szCs w:val="28"/>
         </w:rPr>
-        <w:tab/>
-      </w:r>
-      <w:r>
-        <w:t>Ghi</w:t>
-      </w:r>
-      <w:r>
-        <w:rPr>
-          <w:lang w:val="vi-VN"/>
-        </w:rPr>
-        <w:t xml:space="preserve"> chú: là góc nhìn của một người quan sát đặc biệt.</w:t>
-      </w:r>
-    </w:p>
-    <w:p>
-      <w:pPr>
-        <w:rPr>
-          <w:i/>
-          <w:iCs/>
-          <w:lang w:val="vi-VN"/>
-        </w:rPr>
-      </w:pPr>
-      <w:r>
-        <w:rPr>
-          <w:lang w:val="vi-VN"/>
-        </w:rPr>
-        <w:tab/>
-      </w:r>
-      <w:r>
-        <w:rPr>
-          <w:i/>
-          <w:iCs/>
-          <w:lang w:val="vi-VN"/>
-        </w:rPr>
-        <w:t xml:space="preserve">Tóm tắt: Lực lượng nguyên tố bành trướng, thế lực cấp cao trừ khử nguồn binh. Sự thay đổi ảnh hưởng đến thực tại, dẫn đến rò rỉ không gian nguyên tố. Một nhóm bạn trẻ giữ được năng lực dốc sức chiến đấu, bảo </w:t>
-      </w:r>
-      <w:r>
-        <w:rPr>
-          <w:i/>
-          <w:iCs/>
-          <w:lang w:val="vi-VN"/>
-        </w:rPr>
-        <w:t xml:space="preserve">vệ, sửa chữa lại thực tại và truy tìm câu trả lời cho nguồn gốc. </w:t>
-      </w:r>
-    </w:p>
-    <w:p>
-      <w:pPr>
-        <w:rPr>
-          <w:lang w:val="vi-VN"/>
-        </w:rPr>
-      </w:pPr>
-      <w:r>
-        <w:tab/>
-      </w:r>
-    </w:p>
-    <w:p>
-      <w:pPr>
-        <w:jc w:val="center"/>
+      </w:pPr>
+      <w:r>
         <w:rPr>
           <w:b/>
           <w:bCs/>
@@ -8856,19 +9036,17 @@
           <w:szCs w:val="28"/>
           <w:lang w:val="vi-VN"/>
         </w:rPr>
-      </w:pPr>
-    </w:p>
-    <w:p>
-      <w:pPr>
-        <w:jc w:val="center"/>
-        <w:outlineLvl w:val="0"/>
+        <w:t xml:space="preserve">Chương </w:t>
+      </w:r>
+      <w:r>
         <w:rPr>
           <w:b/>
           <w:bCs/>
           <w:sz w:val="28"/>
           <w:szCs w:val="28"/>
         </w:rPr>
-      </w:pPr>
+        <w:t>4</w:t>
+      </w:r>
       <w:r>
         <w:rPr>
           <w:b/>
@@ -8877,8 +9055,7 @@
           <w:szCs w:val="28"/>
           <w:lang w:val="vi-VN"/>
         </w:rPr>
-        <w:lastRenderedPageBreak/>
-        <w:t xml:space="preserve">Chương </w:t>
+        <w:t xml:space="preserve">: </w:t>
       </w:r>
       <w:r>
         <w:rPr>
@@ -8887,11 +9064,836 @@
           <w:sz w:val="28"/>
           <w:szCs w:val="28"/>
         </w:rPr>
-        <w:t>9</w:t>
+        <w:t>Du hành</w:t>
       </w:r>
     </w:p>
     <w:p>
       <w:pPr>
+        <w:tabs>
+          <w:tab w:val="left" w:pos="720"/>
+          <w:tab w:val="left" w:pos="1440"/>
+          <w:tab w:val="left" w:pos="2297"/>
+        </w:tabs>
+        <w:rPr>
+          <w:i/>
+          <w:iCs/>
+          <w:lang w:val="vi-VN"/>
+        </w:rPr>
+      </w:pPr>
+      <w:r>
+        <w:rPr>
+          <w:lang w:val="vi-VN"/>
+        </w:rPr>
+        <w:lastRenderedPageBreak/>
+        <w:tab/>
+      </w:r>
+    </w:p>
+    <w:p>
+      <w:pPr>
+        <w:rPr>
+          <w:lang w:val="vi-VN"/>
+        </w:rPr>
+      </w:pPr>
+      <w:r>
+        <w:rPr>
+          <w:lang w:val="vi-VN"/>
+        </w:rPr>
+        <w:tab/>
+      </w:r>
+      <w:r>
+        <w:rPr>
+          <w:lang w:val="vi-VN"/>
+        </w:rPr>
+        <w:t xml:space="preserve">Tạm biệt căn nhà, người bạn và bao trang thiết bị ở lại, tôi có chút xao xuyến. Tôi đem theo chiếc ba lô, chứa một bộ quần áo, chiếc điện thoại, máy ghi, một số bộ nhớ, chút thức ăn, nước </w:t>
+      </w:r>
+      <w:r>
+        <w:rPr>
+          <w:lang w:val="vi-VN"/>
+        </w:rPr>
+        <w:t xml:space="preserve">uống, một cuốn nhật kí và một vài thứ linh tinh khác. Tôi đặt một điểm kì dị vào thời không, khiến nó lõm xuống rách tan, tạo ra lỗ sâu kết nối hai điểm. Nhưng cánh cổng cũng chóng tan ra, tôi lại phải đặt vào vật chất kì lạ - exotic matter, đẩy mọi thứ ra xa chính nó, cố gắng duy trì lấy một vết nứt nhỏ. </w:t>
+      </w:r>
+      <w:r>
+        <w:rPr>
+          <w:lang w:val="vi-VN"/>
+        </w:rPr>
+        <w:t>Việc này không dễ dàng như tôi nghĩ, tôi còn chẳng biết tôi sẽ đi đến đâu nữa. Chỉ biết phía sau là một vùng đất mới, một thế giới, một vũ trụ mới với biết bao khác lạ.</w:t>
+      </w:r>
+    </w:p>
+    <w:p>
+      <w:pPr>
+        <w:rPr>
+          <w:lang w:val="vi-VN"/>
+        </w:rPr>
+      </w:pPr>
+      <w:r>
+        <w:rPr>
+          <w:lang w:val="vi-VN"/>
+        </w:rPr>
+        <w:tab/>
+      </w:r>
+      <w:r>
+        <w:rPr>
+          <w:lang w:val="vi-VN"/>
+        </w:rPr>
+        <w:t>Tôi tiến vào lỗ sâu, tôi sẽ bị biến dạng, kéo dài đến không tưởng mà chẳng thể nhận ra. Chà! Điều này có vẻ hơi lạ. Nhưng hãy hình dung tôi là một hình vẽ trên miếng cao su. Bước vào đồng nghĩa với miếng cao su bị kéo dãn ra.</w:t>
+      </w:r>
+      <w:r>
+        <w:rPr>
+          <w:lang w:val="vi-VN"/>
+        </w:rPr>
+        <w:t xml:space="preserve"> Cảnh tượng đầu tiên đập vào mắt tôi là sự trừu tượng đến khó hiểu. Mọi thứ nơi đây như một bức tranh khổng lồ. Cỏ cây, nhà cửa, con người, bầu trời, mỗi loại một kiểu dáng khác nhau. Tất cả hòa trộn nên một tác phẩm nghệ thuật phức tạp.</w:t>
+      </w:r>
+      <w:r>
+        <w:t xml:space="preserve"> </w:t>
+      </w:r>
+      <w:r>
+        <w:t>Trừu</w:t>
+      </w:r>
+      <w:r>
+        <w:rPr>
+          <w:lang w:val="vi-VN"/>
+        </w:rPr>
+        <w:t xml:space="preserve"> tượng là </w:t>
+      </w:r>
+      <w:r>
+        <w:rPr>
+          <w:lang w:val="vi-VN"/>
+        </w:rPr>
+        <w:t xml:space="preserve">có được sự khái quát hoá trong tư duy, trên cơ sở dựa vào các thuộc tính, các quan hệ của sự vật; phân biệt với cụ </w:t>
+      </w:r>
+      <w:r>
+        <w:rPr>
+          <w:lang w:val="vi-VN"/>
+        </w:rPr>
+        <w:t xml:space="preserve">thể. </w:t>
+      </w:r>
+      <w:r>
+        <w:rPr>
+          <w:lang w:val="vi-VN"/>
+        </w:rPr>
+        <w:t xml:space="preserve">Trường phái trừu tượng hay sự trừu tượng </w:t>
+      </w:r>
+      <w:r>
+        <w:rPr>
+          <w:lang w:val="vi-VN"/>
+        </w:rPr>
+        <w:t>đưa ta đến với những thứ</w:t>
+      </w:r>
+      <w:r>
+        <w:rPr>
+          <w:lang w:val="vi-VN"/>
+        </w:rPr>
+        <w:t xml:space="preserve"> thật mơ hồ, tương tác với nhau theo cách nào đó, giàu tính liên tưởng đến khó thể hình dung</w:t>
+      </w:r>
+      <w:r>
+        <w:rPr>
+          <w:lang w:val="vi-VN"/>
+        </w:rPr>
+        <w:t xml:space="preserve">. </w:t>
+      </w:r>
+      <w:r>
+        <w:rPr>
+          <w:lang w:val="vi-VN"/>
+        </w:rPr>
+        <w:t xml:space="preserve">Tôi chạm tay xuống nền đất ẩm cảm nhận vật chất. Tôi hòa mình vào chuyển động của vạn vật, để bản thân nhập làm một với thế giới này. Tôi ngụy trang trong một dáng hình nghệ thuật. Tôi căng tai lên nghe ngóng ngôn ngữ, dù sao cũng không ai thấy và mới đến mà! Phù! Tốt quá, tôi có thể hiểu được. Tôi tự tin dạo quanh thế giới, quan sát, ngắm nghía sự vật, tay viết lia </w:t>
+      </w:r>
+      <w:r>
+        <w:rPr>
+          <w:lang w:val="vi-VN"/>
+        </w:rPr>
+        <w:t xml:space="preserve">lịa. Tôi bắt chuyện với một người trên đường. Con người ở đây thật khéo léo, họ ăn nói từ tốn, điềm đạm đến lạ thường. Tôi ngỡ ngàng đến bất ngửa khi họ biết tôi không phải người ở đây. Sao họ có thể, lớp ngụy trang hoàn hảo như vậy. Liệu tôi có sai sót ở đâu? Tôi hơi hoài nghi về chính mình! Ồ, ra là vậy! Họ đã quan sát thấy hiện tượng dị thường lúc tôi tiến vào, và khi đó họ đã thấy tôi. </w:t>
+      </w:r>
+      <w:r>
+        <w:rPr>
+          <w:lang w:val="vi-VN"/>
+        </w:rPr>
+        <w:t xml:space="preserve">Họ đưa cho tôi biết bao nhiêu thông tin về thế giới của họ mà không mảy may nghi ngờ gì!? Không! Họ biết tôi không có ác ý, chỉ muốn tìm tòi khám phá. Tôi ẩn nấp – lén lút như kẻ trộm, tôi ghi chép bên ngân hàng, tôi hái quả quý(do vô tình). Nhưng tất cả điều sáng rõ trước </w:t>
+      </w:r>
+      <w:r>
+        <w:rPr>
+          <w:lang w:val="vi-VN"/>
+        </w:rPr>
+        <w:t xml:space="preserve">họ, các sự kiện được nhìn nhận nhiều hơn thế. Có lẽ là trong những biểu cảm nhẹ nhàng trên khuôn mặt tôi. Vùng đất này để lại trong tôi cách nhìn nhận thấu đáo, chi tiết. Có đôi điều tôi chợt nhận ra. Nghệ thuật có thể gắn với bất cứ thứ gì, có thể tốt cũng có thể xấu. Lúc đơn giản, lúc quá đỗi phức tạp. Chúng phản ánh nhiều </w:t>
+      </w:r>
+      <w:r>
+        <w:rPr>
+          <w:lang w:val="vi-VN"/>
+        </w:rPr>
+        <w:t>điều, cảm quan ban đầu có thể chưa toàn vẹn. Những giá trị sâu xa vẫn còn ẩn chứa, chỉ trực chờ ta khám phá và thấu hiểu.</w:t>
+      </w:r>
+    </w:p>
+    <w:p>
+      <w:pPr>
+        <w:rPr>
+          <w:lang w:val="vi-VN"/>
+        </w:rPr>
+      </w:pPr>
+      <w:r>
+        <w:rPr>
+          <w:lang w:val="vi-VN"/>
+        </w:rPr>
+        <w:tab/>
+        <w:t xml:space="preserve">Tạm biệt thế giới trừu tượng, tôi bước sáng vùng đất tiếp theo tại ngày thứ 11. Tôi đã đến một thế giới quen thuộc, không có quá nhiều khác biệt, trừ sự ẻo lả. Tôi lấy trong ba lô hai thấu kính hội tụ, tiêu cự một ngắn(cm), một cực </w:t>
+      </w:r>
+      <w:r>
+        <w:rPr>
+          <w:lang w:val="vi-VN"/>
+        </w:rPr>
+        <w:t>ngắn(mm)</w:t>
+      </w:r>
+      <w:r>
+        <w:rPr>
+          <w:lang w:val="vi-VN"/>
+        </w:rPr>
+        <w:t xml:space="preserve">. Căn chỉnh đơn giản thành một hệ kính hiển vi. </w:t>
+      </w:r>
+      <w:r>
+        <w:rPr>
+          <w:lang w:val="vi-VN"/>
+        </w:rPr>
+        <w:t xml:space="preserve">Tôi quát sát chuyển động, tương tác giữa vật chất ở  cấp độ vi mô. Tính đàn hồi được biểu thị mạnh mẽ, hệ quả là vật chất dễ biến dạng và dao động hơn, cứ như ẻo lả vậy. Tôi </w:t>
+      </w:r>
+      <w:r>
+        <w:rPr>
+          <w:lang w:val="vi-VN"/>
+        </w:rPr>
+        <w:t xml:space="preserve">đi vào một rừng tre không người. Tác động lực làm tre lắc qua lắc lại, lá tre rơi từng đợt. Tôi ở trong rừng, cố gắng né tránh từng cây tre lao tới. Phản xạ, linh hoạt tăng đáng kể trong thời gian ngắn. Đêm về, tôi ngồi thiên trên khúc cây cao, cảm nhận những rung động trong không gian. Tôi tìm kiếm sự tĩnh tại trong tâm trí, sự cân bằng trong cơ thể. </w:t>
+      </w:r>
+      <w:r>
+        <w:rPr>
+          <w:lang w:val="vi-VN"/>
+        </w:rPr>
+        <w:t xml:space="preserve">Từng ngày, từng ngày tôi vượt qua giới hạn của bản thân. Từ trăm đợt cho đến hàng trăm nghìn, tôi dẻo dai, bền bỉ trước những luyện tập dài lâu. </w:t>
+      </w:r>
+    </w:p>
+    <w:p>
+      <w:pPr>
+        <w:rPr>
+          <w:lang w:val="vi-VN"/>
+        </w:rPr>
+      </w:pPr>
+      <w:r>
+        <w:rPr>
+          <w:lang w:val="vi-VN"/>
+        </w:rPr>
+        <w:lastRenderedPageBreak/>
+        <w:tab/>
+      </w:r>
+      <w:r>
+        <w:t>Hành</w:t>
+      </w:r>
+      <w:r>
+        <w:rPr>
+          <w:lang w:val="vi-VN"/>
+        </w:rPr>
+        <w:t xml:space="preserve"> tinh ta xưa xanh tốt! Tôi đi tiếp đến hành tinh cây. Cỏ cây, hoa lá mọc um tùm. Lác đác những loài côn trùng thụ phấn trong biển thực vật phong phú. Tôi dạo quanh, hít thở không khí trong lành, đắm chìm trong vẻ đẹp hoàn mĩ của những cánh đồng hoa bát ngát. Tôi đưa cốc lấy nước dưới suốt. Một dòng nước tinh khiết, không vi trùng độc hại mà giàu khoáng. Tôi nhâm nhi cốc nước </w:t>
+      </w:r>
+      <w:r>
+        <w:rPr>
+          <w:lang w:val="vi-VN"/>
+        </w:rPr>
+        <w:t xml:space="preserve">cùng những sản vật tự nhiên ngọt ngào. Những trái cây căng mọng, nặng trĩu cành. Tôi đưa tay hái, cắt đôi chà lên cánh tay. Đợi một chút xem có mẩn ngứa – có độc hay không. Tôi ngồi trên vách núi ngắm nhìn khung cảnh bình yên này. Tôi gác lại những suy nghĩ cùng nghiên cứu, tận hưởng cảm giác thoải mái. Nhìn rừng núi xanh mát, </w:t>
+      </w:r>
+      <w:r>
+        <w:rPr>
+          <w:lang w:val="vi-VN"/>
+        </w:rPr>
+        <w:t xml:space="preserve">trong lành mà tôi muốn vun trồng cho thế giới của chính mình. Ô nhiễm quá nặng nề, </w:t>
+      </w:r>
+      <w:r>
+        <w:rPr>
+          <w:lang w:val="vi-VN"/>
+        </w:rPr>
+        <w:t>CO</w:t>
+      </w:r>
+      <w:r>
+        <w:rPr>
+          <w:vertAlign w:val="subscript"/>
+          <w:lang w:val="vi-VN"/>
+        </w:rPr>
+        <w:t>2</w:t>
+      </w:r>
+      <w:r>
+        <w:rPr>
+          <w:lang w:val="vi-VN"/>
+        </w:rPr>
+        <w:t xml:space="preserve"> tăng đến một mức kéo theo nhiệt độ tăng rồi sẽ lại giảm. Điều có thể nghịch lý nhưng là sự thật. Thế giới có tươi xanh hay không còn phụ thuộc rất nhiều vào con người.</w:t>
+      </w:r>
+    </w:p>
+    <w:p>
+      <w:pPr>
+        <w:rPr>
+          <w:lang w:val="vi-VN"/>
+        </w:rPr>
+      </w:pPr>
+      <w:r>
+        <w:rPr>
+          <w:lang w:val="vi-VN"/>
+        </w:rPr>
+        <w:tab/>
+        <w:t>Tôi không thể cứ mãi tận hưởng ở đây được. Tôi nhanh chóng đi sang không gian khác. Tôi đến với thế giới của sự hòa bình. Sao tôi lại biết ư? Lần đầu tiên, tôi gặp bản thể của mình ở thế giới này.</w:t>
+      </w:r>
+      <w:r>
+        <w:rPr>
+          <w:lang w:val="vi-VN"/>
+        </w:rPr>
+        <w:t xml:space="preserve"> Hai chúng tôi cũng không quá bất ngờ với điều này. Ha ha. Đúng là những con người chung tư tưởng. Chúng tôi trò chuyện với nhau trong hai ngày. Tôi ăn uống ngủ nghỉ ở nhà cậu ta. Đến ngày thứ ba, bộ môn lịch sử dài dặc mới được nhắc tới. Lúc này, tôi mới biết thế giới này khác như nào. Thế giới mà chưa từng tồn tại chiến tranh. Tôi ấn tượng trước những nhận thức trong suốt chiều dài lịch sử của họ. Thế giới đoàn kết chống lại những sai </w:t>
+      </w:r>
+      <w:r>
+        <w:rPr>
+          <w:lang w:val="vi-VN"/>
+        </w:rPr>
+        <w:t>lầm, độc tài áp bức với tấm lòng bác ái</w:t>
+      </w:r>
+      <w:r>
+        <w:rPr>
+          <w:lang w:val="vi-VN"/>
+        </w:rPr>
+        <w:t xml:space="preserve">. Nhưng những cá </w:t>
+      </w:r>
+      <w:r>
+        <w:rPr>
+          <w:lang w:val="vi-VN"/>
+        </w:rPr>
+        <w:t xml:space="preserve">nhân vẫn mạnh mẽ, can đảm chỉ ra những thiếu xót và sửa chữa trước khi quá muộn. Công cụ đắc lực nhất có lẽ chính là ngôn từ. Tôi kia dạy cho tôi về tranh luận và những ngụy biện. Chúng có rất nhiều dạng thức khác nhau! </w:t>
+      </w:r>
+      <w:r>
+        <w:rPr>
+          <w:lang w:val="vi-VN"/>
+        </w:rPr>
+        <w:t>*</w:t>
+      </w:r>
+      <w:r>
+        <w:rPr>
+          <w:lang w:val="vi-VN"/>
+        </w:rPr>
+        <w:t xml:space="preserve">Ngụy biện gièm pha, thêm vào phép so sánh khiến </w:t>
+      </w:r>
+      <w:r>
+        <w:rPr>
+          <w:lang w:val="vi-VN"/>
+        </w:rPr>
+        <w:t>đối phương bị khinh rẻ hay mang tiếng xấu, hạ thấp lập luận. Ngụy biện trọng âm sử dụng bằng cách nhấn hoặc nhẹ vào một từ, cụm mang một ẩn ý bổ sung. Ngụy biện ngẫu nhiên, một cách chống lại sự khái quát hữu hiệu chỉ đơn giản là nêu ra một ngoại lệ ngẫu nhiên, dù hiếm xảy ra.</w:t>
+      </w:r>
+      <w:r>
+        <w:rPr>
+          <w:lang w:val="vi-VN"/>
+        </w:rPr>
+        <w:t>*</w:t>
+      </w:r>
+      <w:r>
+        <w:rPr>
+          <w:lang w:val="vi-VN"/>
+        </w:rPr>
+        <w:t xml:space="preserve"> Tôi mài giũa ngôn từ, lập luận và góc nhìn sắc bén cùng người bạn thân. Cậu thật tốt bụng khi cho tôi thêm lương thực cho hành trình tới. Chúng tôi tạm </w:t>
+      </w:r>
+      <w:r>
+        <w:rPr>
+          <w:lang w:val="vi-VN"/>
+        </w:rPr>
+        <w:t>biệt nhau, trên gương mặt lạnh có một nụ cười nhẹ nhàng ấm áp.</w:t>
+      </w:r>
+    </w:p>
+    <w:p>
+      <w:pPr>
+        <w:rPr>
+          <w:lang w:val="vi-VN"/>
+        </w:rPr>
+      </w:pPr>
+      <w:r>
+        <w:rPr>
+          <w:lang w:val="vi-VN"/>
+        </w:rPr>
+        <w:tab/>
+      </w:r>
+      <w:r>
+        <w:rPr>
+          <w:lang w:val="vi-VN"/>
+        </w:rPr>
+        <w:t>V</w:t>
+      </w:r>
+      <w:r>
+        <w:rPr>
+          <w:lang w:val="vi-VN"/>
+        </w:rPr>
+        <w:t>ật chất,</w:t>
+      </w:r>
+      <w:r>
+        <w:rPr>
+          <w:lang w:val="vi-VN"/>
+        </w:rPr>
+        <w:t xml:space="preserve"> ánh sáng,</w:t>
+      </w:r>
+      <w:r>
+        <w:rPr>
+          <w:lang w:val="vi-VN"/>
+        </w:rPr>
+        <w:t xml:space="preserve"> thời gian và không gian, tất cả đều thật khó hiểu. Nhưng, chúng có một điểm chung, bản chất sâu xa và thuần túy là năng lượng. Tôi đến đây, năng lượng ngự trị khắp nơi. Năng lượng dồi dào ngự trị mọi ngóc ngách. Cả trong lẫn ngoài tôi đều dâng trào một thứ gì đó ghê gớm! Năng lượng, vật chất chuyển hóa qua lại tại đây dễ dàng hơn nhiều so với những nơi </w:t>
+      </w:r>
+      <w:r>
+        <w:rPr>
+          <w:lang w:val="vi-VN"/>
+        </w:rPr>
+        <w:t>khác. Tôi ghi chép thông tin năng lượng của thực tại, vật chất, thời không. Tôi có thể kiến tạo, biến đổi mọi thứ trong thế giới này. Quyền năng của tôi là vô hạn, tựa như chủng tộc chúa trời. Tôi cảm nhận những dòng chảy năng lượng, tìm đến điểm hội tụ. Tôi ngâm mình trong đó, để dòng chảy thẩm thấu vào từng khía cạnh trong tâm trí lẫn cơ thể. Hòa vào từng sợi cơ, thớ thịt, tạo ra một liên kết bền bỉ, mạnh mẽ khó tách rời.</w:t>
+      </w:r>
+      <w:r>
+        <w:rPr>
+          <w:lang w:val="vi-VN"/>
+        </w:rPr>
+        <w:t xml:space="preserve"> Khả năng này sẽ không mạnh mẽ như này nhưng vẫn đủ lớn để tạo nên sức mạnh đối chọi.</w:t>
+      </w:r>
+    </w:p>
+    <w:p>
+      <w:pPr>
+        <w:rPr>
+          <w:lang w:val="vi-VN"/>
+        </w:rPr>
+      </w:pPr>
+      <w:r>
+        <w:rPr>
+          <w:lang w:val="vi-VN"/>
+        </w:rPr>
+        <w:tab/>
+      </w:r>
+      <w:r>
+        <w:rPr>
+          <w:lang w:val="vi-VN"/>
+        </w:rPr>
+        <w:t xml:space="preserve">Tôi chuyển qua thế giới tiếp theo. Có lẽ đây là thế giới ong. Loài ong đã tiến hóa, và tổ chức đến cấp độ của loài người chúng ta. Thực vật gỗ không có gì nổi bật. Riêng thực vật hoa lại rất lớn, nguồn phấn hoa và mật ong dự trự khủng. Kết cấu nhà cửa vẫn rất quen thuộc, kiểu lục giác. *Hình lục giác, hình dạng bền thu được khi hình vuông, tam giác bị tác dụng lực biến dạng. Và hơn nữa nó rất tiết kiệm diện </w:t>
+      </w:r>
+      <w:r>
+        <w:rPr>
+          <w:lang w:val="vi-VN"/>
+        </w:rPr>
+        <w:t>tích.* Tôi cải trang trà trộn và tập thể lớn. Tôi bất đắc dĩ trở thành chú ong chăm chỉ, cần mẫn. Thời gian làm việc, sinh hoạt và khu vực hoạt động được sắp xếp cẩn thẩn.</w:t>
+      </w:r>
+      <w:r>
+        <w:rPr>
+          <w:lang w:val="vi-VN"/>
+        </w:rPr>
+        <w:t xml:space="preserve"> Kỉ cương nghiêm khắc, khắt khe hơn cả môi trường quân đội.</w:t>
+      </w:r>
+      <w:r>
+        <w:rPr>
+          <w:lang w:val="vi-VN"/>
+        </w:rPr>
+        <w:t xml:space="preserve"> Mỗi chú ong đều trách nhiệm, và chúng không kém phần đoàn kết. Dù đã có ngôn ngữ riêng, nhưng chúng vẫn thích </w:t>
+      </w:r>
+      <w:r>
+        <w:rPr>
+          <w:lang w:val="vi-VN"/>
+        </w:rPr>
+        <w:t>*</w:t>
+      </w:r>
+      <w:r>
+        <w:rPr>
+          <w:lang w:val="vi-VN"/>
+        </w:rPr>
+        <w:t>giao tiếp bằng vũ điệu, rung cánh nên tần số đặc biệt.</w:t>
+      </w:r>
+      <w:r>
+        <w:rPr>
+          <w:lang w:val="vi-VN"/>
+        </w:rPr>
+        <w:t>*</w:t>
+      </w:r>
+      <w:r>
+        <w:rPr>
+          <w:lang w:val="vi-VN"/>
+        </w:rPr>
+        <w:t xml:space="preserve"> Chúng thông báo cho nhau thông tin về vùng phấn hoa mới, kẻ địch, và nhiều điều khác. Tôi cũng đã tận </w:t>
+      </w:r>
+      <w:r>
+        <w:rPr>
+          <w:lang w:val="vi-VN"/>
+        </w:rPr>
+        <w:lastRenderedPageBreak/>
+        <w:t xml:space="preserve">mắt chứng kiến sự hi </w:t>
+      </w:r>
+      <w:r>
+        <w:rPr>
+          <w:lang w:val="vi-VN"/>
+        </w:rPr>
+        <w:t xml:space="preserve">sinh, sức mạnh đoàn kết khi bị tấn công bởi đám ong bắp cày hung bạo. Một con có thể giết tới cả ngàn ong mật. </w:t>
+      </w:r>
+      <w:r>
+        <w:rPr>
+          <w:lang w:val="vi-VN"/>
+        </w:rPr>
+        <w:t>*</w:t>
+      </w:r>
+      <w:r>
+        <w:rPr>
+          <w:lang w:val="vi-VN"/>
+        </w:rPr>
+        <w:t>Chúng tổ chức đè lên ong bắp cày, to hơn chúng nhiều lần. Chúng rung cánh mạnh, nguồn nhiệt lớn tỏa ra nướng chín kẻ thù.</w:t>
+      </w:r>
+      <w:r>
+        <w:rPr>
+          <w:lang w:val="vi-VN"/>
+        </w:rPr>
+        <w:t>*</w:t>
+      </w:r>
+      <w:r>
+        <w:rPr>
+          <w:lang w:val="vi-VN"/>
+        </w:rPr>
+        <w:t xml:space="preserve"> Cỗ máy tổ chức lớn hoạt động trơn chu qua thời gian, xây đắp cho chúng lực lượng, tài nguyên hùng hậu bậc nhất hành tinh. Tài sản lúc nào cũng chất đầy kho, đầy nhà.</w:t>
+      </w:r>
+    </w:p>
+    <w:p>
+      <w:pPr>
+        <w:tabs>
+          <w:tab w:val="left" w:pos="720"/>
+          <w:tab w:val="left" w:pos="1440"/>
+          <w:tab w:val="left" w:pos="2160"/>
+          <w:tab w:val="left" w:pos="2730"/>
+        </w:tabs>
+        <w:rPr>
+          <w:lang w:val="vi-VN"/>
+        </w:rPr>
+      </w:pPr>
+      <w:r>
+        <w:rPr>
+          <w:lang w:val="vi-VN"/>
+        </w:rPr>
+        <w:tab/>
+        <w:t xml:space="preserve">Sau 60 ngày, tôi </w:t>
+      </w:r>
+      <w:r>
+        <w:rPr>
+          <w:lang w:val="vi-VN"/>
+        </w:rPr>
+        <w:t xml:space="preserve">tích lũy cho bản thân một khối lượng tri thức, kĩ năng lớn. Tôi lựa chọn đến với những thế giới xa cách nhau một cách ngẫu nhiên, vừa để hiểu rộng hơn về không gian này vừa nâng cao óc quan sát. Ghi chép cũng kín cả nhật kí. </w:t>
+      </w:r>
+      <w:r>
+        <w:rPr>
+          <w:lang w:val="vi-VN"/>
+        </w:rPr>
+        <w:t xml:space="preserve">Ngoài kia, những bản sao của tôi cũng sẽ suy nghĩ và ý thức tương tự. Cũng có thể, tôi và họ chỉ là săn phẩm của trí tưởng tượng. Dù thế thì tác </w:t>
+      </w:r>
+      <w:r>
+        <w:rPr>
+          <w:lang w:val="vi-VN"/>
+        </w:rPr>
+        <w:t>giả phải hiểu điều này tương đối tường tận. Tôi khi đó chỉ là tấm gương phản ánh một người khác. Không có nghĩa là tôi buông bỏ, phó mặc cho mọi thứ kết thúc.</w:t>
+      </w:r>
+      <w:r>
+        <w:rPr>
+          <w:lang w:val="vi-VN"/>
+        </w:rPr>
+        <w:t xml:space="preserve"> </w:t>
+      </w:r>
+      <w:r>
+        <w:rPr>
+          <w:lang w:val="vi-VN"/>
+        </w:rPr>
+        <w:t>Tôi quay trở về</w:t>
+      </w:r>
+      <w:r>
+        <w:rPr>
+          <w:lang w:val="vi-VN"/>
+        </w:rPr>
+        <w:t xml:space="preserve"> </w:t>
+      </w:r>
+      <w:r>
+        <w:rPr>
+          <w:lang w:val="vi-VN"/>
+        </w:rPr>
+        <w:t xml:space="preserve">với bao nhớ nhung quê </w:t>
+      </w:r>
+      <w:r>
+        <w:rPr>
+          <w:lang w:val="vi-VN"/>
+        </w:rPr>
+        <w:t xml:space="preserve">nhà. Hành trình đã kết thúc. Con đường mới phía trước vẫn còn dài, nhưng tôi không đơn độc. </w:t>
+      </w:r>
+    </w:p>
+    <w:p>
+      <w:pPr>
+        <w:tabs>
+          <w:tab w:val="left" w:pos="720"/>
+          <w:tab w:val="left" w:pos="1440"/>
+          <w:tab w:val="left" w:pos="2297"/>
+        </w:tabs>
+        <w:outlineLvl w:val="1"/>
+        <w15:collapsed/>
+        <w:rPr>
+          <w:b/>
+          <w:bCs/>
+          <w:lang w:val="vi-VN"/>
+        </w:rPr>
+      </w:pPr>
+      <w:r>
+        <w:rPr>
+          <w:lang w:val="vi-VN"/>
+        </w:rPr>
+        <w:tab/>
+      </w:r>
+      <w:r>
+        <w:rPr>
+          <w:b/>
+          <w:bCs/>
+          <w:color w:val="7030A0"/>
+          <w:lang w:val="vi-VN"/>
+        </w:rPr>
+        <w:t>Ẩn</w:t>
+      </w:r>
+    </w:p>
+    <w:p>
+      <w:pPr>
+        <w:ind w:firstLine="720"/>
+        <w:rPr>
+          <w:lang w:val="vi-VN"/>
+        </w:rPr>
+      </w:pPr>
+      <w:r>
+        <w:rPr>
+          <w:lang w:val="vi-VN"/>
+        </w:rPr>
+        <w:t>Ghi chú: là suy nghĩ và góc nhìn của Thiên.</w:t>
+      </w:r>
+    </w:p>
+    <w:p>
+      <w:pPr>
+        <w:tabs>
+          <w:tab w:val="left" w:pos="720"/>
+          <w:tab w:val="left" w:pos="1440"/>
+          <w:tab w:val="left" w:pos="2297"/>
+        </w:tabs>
+        <w:rPr>
+          <w:i/>
+          <w:iCs/>
+          <w:lang w:val="vi-VN"/>
+        </w:rPr>
+      </w:pPr>
+      <w:r>
+        <w:rPr>
+          <w:lang w:val="vi-VN"/>
+        </w:rPr>
+        <w:tab/>
+      </w:r>
+      <w:r>
+        <w:rPr>
+          <w:i/>
+          <w:iCs/>
+          <w:lang w:val="vi-VN"/>
+        </w:rPr>
+        <w:t xml:space="preserve">Tóm </w:t>
+      </w:r>
+      <w:r>
+        <w:rPr>
+          <w:i/>
+          <w:iCs/>
+          <w:lang w:val="vi-VN"/>
+        </w:rPr>
+        <w:t xml:space="preserve">tắt: Bước vào chuyến hành trình 60 ngày, tôi đến những vùng đất thật mới lạ, có quá nhiều điều để học hỏi. Thế giới trừu tượng – nơi đầu tiên, mang đậm nét nghệ thuật, thôi thúc khả năng ngụy trang và nhìn nhận của tôi. Băng qua vùng đất ẻo lả, </w:t>
+      </w:r>
+      <w:r>
+        <w:rPr>
+          <w:i/>
+          <w:iCs/>
+        </w:rPr>
+        <w:t>né</w:t>
+      </w:r>
+      <w:r>
+        <w:rPr>
+          <w:i/>
+          <w:iCs/>
+          <w:lang w:val="vi-VN"/>
+        </w:rPr>
+        <w:t xml:space="preserve"> tránh, cân bằng và dẻo dai chẳng dễ gì. Hoà mình cùng thiên nhiên, thư giãn cùng cây cỏ trong hành tinh cây, tôi vướng vấn ý thức bảo vệ môi trường. Đến nơi hòa bình ngự trị, nhập tâm vào dòng chảy và những hùng biện đanh thép. Cảm nhận sự thuần khiết, tinh túy nơi vùng năng lượng, tôi tìm kiếm bản chất của thực tại, kiến tạo nên những khả năng mới. Kết thúc tại thế giới ong, tinh thần đoàn kết, tổ chức kỉ luật làm nên thành công lớn. Hành trình vất vả nhưng thành quả thì quá lớn.</w:t>
+      </w:r>
+    </w:p>
+    <w:p>
+      <w:pPr>
+        <w:rPr>
+          <w:lang w:val="vi-VN"/>
+        </w:rPr>
+      </w:pPr>
+      <w:r>
+        <w:rPr>
+          <w:lang w:val="vi-VN"/>
+        </w:rPr>
+        <w:tab/>
+      </w:r>
+    </w:p>
+    <w:p>
+      <w:pPr>
+        <w:jc w:val="center"/>
+        <w:outlineLvl w:val="0"/>
+        <w:rPr>
+          <w:b/>
+          <w:bCs/>
+          <w:sz w:val="28"/>
+          <w:szCs w:val="28"/>
+        </w:rPr>
+      </w:pPr>
+      <w:r>
+        <w:rPr>
+          <w:b/>
+          <w:bCs/>
+          <w:sz w:val="28"/>
+          <w:szCs w:val="28"/>
+          <w:lang w:val="vi-VN"/>
+        </w:rPr>
+        <w:t xml:space="preserve">Chương </w:t>
+      </w:r>
+      <w:r>
+        <w:rPr>
+          <w:b/>
+          <w:bCs/>
+          <w:sz w:val="28"/>
+          <w:szCs w:val="28"/>
+        </w:rPr>
+        <w:t>5</w:t>
+      </w:r>
+    </w:p>
+    <w:p>
+      <w:pPr>
+        <w:jc w:val="center"/>
+        <w:outlineLvl w:val="0"/>
+        <w:rPr>
+          <w:b/>
+          <w:bCs/>
+          <w:sz w:val="28"/>
+          <w:szCs w:val="28"/>
+        </w:rPr>
+      </w:pPr>
+      <w:r>
+        <w:rPr>
+          <w:b/>
+          <w:bCs/>
+          <w:sz w:val="28"/>
+          <w:szCs w:val="28"/>
+          <w:lang w:val="vi-VN"/>
+        </w:rPr>
+        <w:t xml:space="preserve">Chương </w:t>
+      </w:r>
+      <w:r>
+        <w:rPr>
+          <w:b/>
+          <w:bCs/>
+          <w:sz w:val="28"/>
+          <w:szCs w:val="28"/>
+        </w:rPr>
+        <w:t>6</w:t>
+      </w:r>
+    </w:p>
+    <w:p>
+      <w:pPr>
+        <w:jc w:val="center"/>
+        <w:outlineLvl w:val="0"/>
+        <w:rPr>
+          <w:b/>
+          <w:bCs/>
+          <w:sz w:val="28"/>
+          <w:szCs w:val="28"/>
+        </w:rPr>
+      </w:pPr>
+      <w:r>
+        <w:rPr>
+          <w:b/>
+          <w:bCs/>
+          <w:sz w:val="28"/>
+          <w:szCs w:val="28"/>
+          <w:lang w:val="vi-VN"/>
+        </w:rPr>
+        <w:t xml:space="preserve">Chương </w:t>
+      </w:r>
+      <w:r>
+        <w:rPr>
+          <w:b/>
+          <w:bCs/>
+          <w:sz w:val="28"/>
+          <w:szCs w:val="28"/>
+        </w:rPr>
+        <w:t>7</w:t>
+      </w:r>
+    </w:p>
+    <w:p>
+      <w:pPr>
+        <w:jc w:val="center"/>
+        <w:outlineLvl w:val="0"/>
+        <w:rPr>
+          <w:b/>
+          <w:bCs/>
+          <w:sz w:val="28"/>
+          <w:szCs w:val="28"/>
+        </w:rPr>
+      </w:pPr>
+      <w:r>
+        <w:rPr>
+          <w:b/>
+          <w:bCs/>
+          <w:sz w:val="28"/>
+          <w:szCs w:val="28"/>
+          <w:lang w:val="vi-VN"/>
+        </w:rPr>
+        <w:t xml:space="preserve">Chương </w:t>
+      </w:r>
+      <w:r>
+        <w:rPr>
+          <w:b/>
+          <w:bCs/>
+          <w:sz w:val="28"/>
+          <w:szCs w:val="28"/>
+        </w:rPr>
+        <w:t>8</w:t>
+      </w:r>
+    </w:p>
+    <w:p>
+      <w:pPr>
+        <w:jc w:val="center"/>
+        <w:outlineLvl w:val="0"/>
+        <w:rPr>
+          <w:b/>
+          <w:bCs/>
+          <w:sz w:val="28"/>
+          <w:szCs w:val="28"/>
+        </w:rPr>
+      </w:pPr>
+    </w:p>
+    <w:p>
+      <w:pPr>
+        <w:rPr>
+          <w:lang w:val="vi-VN"/>
+        </w:rPr>
+      </w:pPr>
+    </w:p>
+    <w:p>
+      <w:pPr>
+        <w:jc w:val="center"/>
+        <w:outlineLvl w:val="0"/>
+        <w:rPr>
+          <w:b/>
+          <w:bCs/>
+          <w:sz w:val="28"/>
+          <w:szCs w:val="28"/>
+        </w:rPr>
+      </w:pPr>
+      <w:r>
+        <w:rPr>
+          <w:b/>
+          <w:bCs/>
+          <w:sz w:val="28"/>
+          <w:szCs w:val="28"/>
+          <w:lang w:val="vi-VN"/>
+        </w:rPr>
+        <w:t xml:space="preserve">Chương </w:t>
+      </w:r>
+      <w:r>
+        <w:rPr>
+          <w:b/>
+          <w:bCs/>
+          <w:sz w:val="28"/>
+          <w:szCs w:val="28"/>
+        </w:rPr>
+        <w:t>9</w:t>
+      </w:r>
+    </w:p>
+    <w:p>
+      <w:pPr>
         <w:rPr>
           <w:lang w:val="vi-VN"/>
         </w:rPr>
@@ -8916,7 +9918,16 @@
         <w:t>ón</w:t>
       </w:r>
       <w:r>
-        <w:t>g lướt qua ,có một ngườ</w:t>
+        <w:t>g lướt qua,</w:t>
+      </w:r>
+      <w:r>
+        <w:rPr>
+          <w:lang w:val="vi-VN"/>
+        </w:rPr>
+        <w:t xml:space="preserve"> </w:t>
+      </w:r>
+      <w:r>
+        <w:t>có một ngườ</w:t>
       </w:r>
       <w:r>
         <w:t>i</w:t>
@@ -8943,7 +9954,19 @@
         <w:rPr>
           <w:lang w:val="vi-VN"/>
         </w:rPr>
-        <w:t xml:space="preserve"> thế giới ở khá xa so với thực tại của ta.Mọi thứ ở đây đều vuông </w:t>
+        <w:t xml:space="preserve"> thế giới ở khá xa so với thực tại của ta.</w:t>
+      </w:r>
+      <w:r>
+        <w:rPr>
+          <w:lang w:val="vi-VN"/>
+        </w:rPr>
+        <w:t xml:space="preserve"> </w:t>
+      </w:r>
+      <w:r>
+        <w:rPr>
+          <w:lang w:val="vi-VN"/>
+        </w:rPr>
+        <w:t xml:space="preserve">Mọi thứ ở đây đều vuông </w:t>
       </w:r>
       <w:r>
         <w:rPr>
@@ -9326,6 +10349,7 @@
         </w:rPr>
       </w:pPr>
       <w:r>
+        <w:lastRenderedPageBreak/>
         <w:t xml:space="preserve">Người đàn </w:t>
       </w:r>
       <w:r>

</xml_diff>